<commit_message>
Added firest exposé text
</commit_message>
<xml_diff>
--- a/doc/MasterThesisStructure.docx
+++ b/doc/MasterThesisStructure.docx
@@ -71,6 +71,103 @@
     </w:p>
     <w:p>
       <w:pPr>
+        <w:pStyle w:val="Heading1"/>
+        <w:rPr>
+          <w:lang w:val="en-US"/>
+        </w:rPr>
+      </w:pPr>
+      <w:r>
+        <w:rPr>
+          <w:lang w:val="en-US"/>
+        </w:rPr>
+        <w:t xml:space="preserve">Construction of a Multimodal Model based on </w:t>
+      </w:r>
+      <w:proofErr w:type="gramStart"/>
+      <w:r>
+        <w:rPr>
+          <w:lang w:val="en-US"/>
+        </w:rPr>
+        <w:t>Data2Vec</w:t>
+      </w:r>
+      <w:proofErr w:type="gramEnd"/>
+    </w:p>
+    <w:p>
+      <w:pPr>
+        <w:pStyle w:val="Heading1"/>
+        <w:rPr>
+          <w:lang w:val="en-US"/>
+        </w:rPr>
+      </w:pPr>
+      <w:r>
+        <w:rPr>
+          <w:lang w:val="en-US"/>
+        </w:rPr>
+        <w:t>How do smaller models impact Representation Learning?</w:t>
+      </w:r>
+    </w:p>
+    <w:p>
+      <w:pPr>
+        <w:rPr>
+          <w:lang w:val="en-US"/>
+        </w:rPr>
+      </w:pPr>
+    </w:p>
+    <w:p>
+      <w:pPr>
+        <w:pStyle w:val="Heading1"/>
+        <w:rPr>
+          <w:lang w:val="en-US"/>
+        </w:rPr>
+      </w:pPr>
+      <w:r>
+        <w:rPr>
+          <w:lang w:val="en-US"/>
+        </w:rPr>
+        <w:t>Has a Multimodal Latent Space the same properties as a Unimodal Latent Space?</w:t>
+      </w:r>
+    </w:p>
+    <w:p>
+      <w:pPr>
+        <w:rPr>
+          <w:lang w:val="en-US"/>
+        </w:rPr>
+      </w:pPr>
+      <w:r>
+        <w:rPr>
+          <w:lang w:val="en-US"/>
+        </w:rPr>
+        <w:t xml:space="preserve">(Requires construction of </w:t>
+      </w:r>
+      <w:r>
+        <w:rPr>
+          <w:lang w:val="en-US"/>
+        </w:rPr>
+        <w:t>Cross-Modal Variational Autoencoder)</w:t>
+      </w:r>
+    </w:p>
+    <w:p>
+      <w:pPr>
+        <w:pStyle w:val="Heading1"/>
+        <w:rPr>
+          <w:lang w:val="en-US"/>
+        </w:rPr>
+      </w:pPr>
+      <w:r>
+        <w:rPr>
+          <w:lang w:val="en-US"/>
+        </w:rPr>
+        <w:t>Do the representations match across modalities?</w:t>
+      </w:r>
+    </w:p>
+    <w:p>
+      <w:pPr>
+        <w:rPr>
+          <w:lang w:val="en-US"/>
+        </w:rPr>
+      </w:pPr>
+    </w:p>
+    <w:p>
+      <w:pPr>
         <w:rPr>
           <w:lang w:val="en-US"/>
         </w:rPr>
@@ -160,45 +257,18 @@
           <w:lang w:val="en-US"/>
         </w:rPr>
       </w:pPr>
-      <w:r>
-        <w:rPr>
-          <w:lang w:val="en-US"/>
-        </w:rPr>
-        <w:t>Do the re</w:t>
-      </w:r>
-      <w:r>
-        <w:rPr>
-          <w:lang w:val="en-US"/>
-        </w:rPr>
-        <w:t>presentations match</w:t>
-      </w:r>
-      <w:r>
-        <w:rPr>
-          <w:lang w:val="en-US"/>
-        </w:rPr>
-        <w:t xml:space="preserve"> ac</w:t>
-      </w:r>
-      <w:r>
-        <w:rPr>
-          <w:lang w:val="en-US"/>
-        </w:rPr>
-        <w:t>ross modalities?</w:t>
-      </w:r>
-    </w:p>
-    <w:p>
-      <w:pPr>
-        <w:tabs>
-          <w:tab w:val="left" w:pos="7249"/>
-        </w:tabs>
-        <w:rPr>
-          <w:lang w:val="en-US"/>
-        </w:rPr>
-      </w:pPr>
-      <w:r>
-        <w:rPr>
-          <w:lang w:val="en-US"/>
-        </w:rPr>
-        <w:t>Are they still aligned after corruption/augmentation?</w:t>
+    </w:p>
+    <w:p>
+      <w:pPr>
+        <w:rPr>
+          <w:lang w:val="en-US"/>
+        </w:rPr>
+      </w:pPr>
+      <w:r>
+        <w:rPr>
+          <w:lang w:val="en-US"/>
+        </w:rPr>
+        <w:t>How can we make training faster while keeping performance the same/similar?</w:t>
       </w:r>
       <w:r>
         <w:rPr>
@@ -244,22 +314,51 @@
         <w:rPr>
           <w:lang w:val="en-US"/>
         </w:rPr>
-        <w:t xml:space="preserve">Add </w:t>
+        <w:t xml:space="preserve">Train one model based on data2vec using datasets used for data2vec </w:t>
       </w:r>
       <w:proofErr w:type="gramStart"/>
       <w:r>
         <w:rPr>
           <w:lang w:val="en-US"/>
         </w:rPr>
-        <w:t>sound</w:t>
+        <w:t>training</w:t>
       </w:r>
       <w:proofErr w:type="gramEnd"/>
-      <w:r>
-        <w:rPr>
-          <w:lang w:val="en-US"/>
-        </w:rPr>
-        <w:t xml:space="preserve"> </w:t>
-      </w:r>
+    </w:p>
+    <w:p>
+      <w:pPr>
+        <w:rPr>
+          <w:lang w:val="en-US"/>
+        </w:rPr>
+      </w:pPr>
+      <w:r>
+        <w:rPr>
+          <w:lang w:val="en-US"/>
+        </w:rPr>
+        <w:t xml:space="preserve">Train the same model only using </w:t>
+      </w:r>
+      <w:proofErr w:type="spellStart"/>
+      <w:r>
+        <w:rPr>
+          <w:lang w:val="en-US"/>
+        </w:rPr>
+        <w:t>uncurated</w:t>
+      </w:r>
+      <w:proofErr w:type="spellEnd"/>
+      <w:r>
+        <w:rPr>
+          <w:lang w:val="en-US"/>
+        </w:rPr>
+        <w:t xml:space="preserve"> datasets (if possible) and then </w:t>
+      </w:r>
+      <w:proofErr w:type="gramStart"/>
+      <w:r>
+        <w:rPr>
+          <w:lang w:val="en-US"/>
+        </w:rPr>
+        <w:t>compare</w:t>
+      </w:r>
+      <w:proofErr w:type="gramEnd"/>
     </w:p>
     <w:p>
       <w:pPr>
@@ -308,18 +407,25 @@
           <w:lang w:val="en-US"/>
         </w:rPr>
       </w:pPr>
-      <w:r>
-        <w:rPr>
-          <w:lang w:val="en-US"/>
-        </w:rPr>
-        <w:t>Multi-modal V</w:t>
+    </w:p>
+    <w:p>
+      <w:pPr>
+        <w:rPr>
+          <w:lang w:val="en-US"/>
+        </w:rPr>
+      </w:pPr>
+      <w:r>
+        <w:rPr>
+          <w:lang w:val="en-US"/>
+        </w:rPr>
+        <w:t xml:space="preserve">Multi-modal </w:t>
       </w:r>
       <w:proofErr w:type="spellStart"/>
       <w:r>
         <w:rPr>
           <w:lang w:val="en-US"/>
         </w:rPr>
-        <w:t>iT</w:t>
+        <w:t>ViT</w:t>
       </w:r>
       <w:proofErr w:type="spellEnd"/>
       <w:r>
@@ -512,13 +618,7 @@
         <w:rPr>
           <w:lang w:val="en-US"/>
         </w:rPr>
-        <w:t xml:space="preserve">Vision: I_CLS, </w:t>
-      </w:r>
-      <w:r>
-        <w:rPr>
-          <w:lang w:val="en-US"/>
-        </w:rPr>
-        <w:t>Patch Embeddings</w:t>
+        <w:t>Vision: I_CLS, Patch Embeddings</w:t>
       </w:r>
     </w:p>
     <w:p>
@@ -536,13 +636,7 @@
         <w:rPr>
           <w:lang w:val="en-US"/>
         </w:rPr>
-        <w:t xml:space="preserve">Text: T_CLS, </w:t>
-      </w:r>
-      <w:r>
-        <w:rPr>
-          <w:lang w:val="en-US"/>
-        </w:rPr>
-        <w:t>Word embeddings</w:t>
+        <w:t>Text: T_CLS, Word embeddings</w:t>
       </w:r>
     </w:p>
     <w:p>
@@ -633,6 +727,7 @@
         <w:rPr>
           <w:lang w:val="en-US"/>
         </w:rPr>
+        <w:lastRenderedPageBreak/>
         <w:t>Does a model with the same amount of curated data for multimodal tasks have increased performance on multimodal tasks if it has increased amounts of data for unimodal tasks?</w:t>
       </w:r>
     </w:p>
@@ -653,6 +748,122 @@
         <w:rPr>
           <w:lang w:val="en-US"/>
         </w:rPr>
+        <w:t xml:space="preserve">Shared latent space for image, </w:t>
+      </w:r>
+      <w:proofErr w:type="gramStart"/>
+      <w:r>
+        <w:rPr>
+          <w:lang w:val="en-US"/>
+        </w:rPr>
+        <w:t>text</w:t>
+      </w:r>
+      <w:proofErr w:type="gramEnd"/>
+      <w:r>
+        <w:rPr>
+          <w:lang w:val="en-US"/>
+        </w:rPr>
+        <w:t xml:space="preserve"> and sound?</w:t>
+      </w:r>
+    </w:p>
+    <w:p>
+      <w:pPr>
+        <w:rPr>
+          <w:lang w:val="en-US"/>
+        </w:rPr>
+      </w:pPr>
+      <w:r>
+        <w:rPr>
+          <w:lang w:val="en-US"/>
+        </w:rPr>
+        <w:t>Do the representations match ac</w:t>
+      </w:r>
+      <w:r>
+        <w:rPr>
+          <w:lang w:val="en-US"/>
+        </w:rPr>
+        <w:t>ross modalities?</w:t>
+      </w:r>
+    </w:p>
+    <w:p>
+      <w:pPr>
+        <w:rPr>
+          <w:lang w:val="en-US"/>
+        </w:rPr>
+      </w:pPr>
+      <w:r>
+        <w:rPr>
+          <w:lang w:val="en-US"/>
+        </w:rPr>
+        <w:t>How does it compare to unimodal? Results similar?</w:t>
+      </w:r>
+    </w:p>
+    <w:p>
+      <w:pPr>
+        <w:rPr>
+          <w:lang w:val="en-US"/>
+        </w:rPr>
+      </w:pPr>
+      <w:r>
+        <w:rPr>
+          <w:lang w:val="en-US"/>
+        </w:rPr>
+        <w:t>Are they still aligned after corruption/augmentation?</w:t>
+      </w:r>
+    </w:p>
+    <w:p>
+      <w:pPr>
+        <w:rPr>
+          <w:lang w:val="en-US"/>
+        </w:rPr>
+      </w:pPr>
+    </w:p>
+    <w:p>
+      <w:pPr>
+        <w:pStyle w:val="ListParagraph"/>
+        <w:numPr>
+          <w:ilvl w:val="0"/>
+          <w:numId w:val="2"/>
+        </w:numPr>
+        <w:rPr>
+          <w:lang w:val="en-US"/>
+        </w:rPr>
+      </w:pPr>
+      <w:r>
+        <w:rPr>
+          <w:lang w:val="en-US"/>
+        </w:rPr>
+        <w:t>Not word embeddings, but</w:t>
+      </w:r>
+      <w:r>
+        <w:rPr>
+          <w:lang w:val="en-US"/>
+        </w:rPr>
+        <w:t xml:space="preserve"> (whole)</w:t>
+      </w:r>
+      <w:r>
+        <w:rPr>
+          <w:lang w:val="en-US"/>
+        </w:rPr>
+        <w:t xml:space="preserve"> “sentence embeddings”</w:t>
+      </w:r>
+    </w:p>
+    <w:p>
+      <w:pPr>
+        <w:rPr>
+          <w:lang w:val="en-US"/>
+        </w:rPr>
+      </w:pPr>
+    </w:p>
+    <w:p>
+      <w:pPr>
+        <w:rPr>
+          <w:lang w:val="en-US"/>
+        </w:rPr>
+      </w:pPr>
+      <w:r>
+        <w:rPr>
+          <w:lang w:val="en-US"/>
+        </w:rPr>
         <w:t xml:space="preserve">Use </w:t>
       </w:r>
       <w:proofErr w:type="spellStart"/>
@@ -842,635 +1053,635 @@
         <w:rPr>
           <w:lang w:val="en-US"/>
         </w:rPr>
+        <w:t>Pre-training tasks</w:t>
+      </w:r>
+      <w:r>
+        <w:rPr>
+          <w:lang w:val="en-US"/>
+        </w:rPr>
+        <w:t xml:space="preserve"> and requirements (</w:t>
+      </w:r>
+      <w:proofErr w:type="spellStart"/>
+      <w:r>
+        <w:rPr>
+          <w:lang w:val="en-US"/>
+        </w:rPr>
+        <w:t>Stichwort</w:t>
+      </w:r>
+      <w:proofErr w:type="spellEnd"/>
+      <w:r>
+        <w:rPr>
+          <w:lang w:val="en-US"/>
+        </w:rPr>
+        <w:t xml:space="preserve"> </w:t>
+      </w:r>
+      <w:proofErr w:type="spellStart"/>
+      <w:r>
+        <w:rPr>
+          <w:lang w:val="en-US"/>
+        </w:rPr>
+        <w:t>uncurated</w:t>
+      </w:r>
+      <w:proofErr w:type="spellEnd"/>
+      <w:r>
+        <w:rPr>
+          <w:lang w:val="en-US"/>
+        </w:rPr>
+        <w:t>/</w:t>
+      </w:r>
+      <w:proofErr w:type="gramStart"/>
+      <w:r>
+        <w:rPr>
+          <w:lang w:val="en-US"/>
+        </w:rPr>
+        <w:t>curated(</w:t>
+      </w:r>
+      <w:proofErr w:type="gramEnd"/>
+      <w:r>
+        <w:rPr>
+          <w:lang w:val="en-US"/>
+        </w:rPr>
+        <w:t>human annotated)</w:t>
+      </w:r>
+    </w:p>
+    <w:p>
+      <w:pPr>
+        <w:pStyle w:val="ListParagraph"/>
+        <w:numPr>
+          <w:ilvl w:val="1"/>
+          <w:numId w:val="1"/>
+        </w:numPr>
+        <w:rPr>
+          <w:lang w:val="en-US"/>
+        </w:rPr>
+      </w:pPr>
+      <w:r>
+        <w:rPr>
+          <w:lang w:val="en-US"/>
+        </w:rPr>
+        <w:t>Data2Vec</w:t>
+      </w:r>
+    </w:p>
+    <w:p>
+      <w:pPr>
+        <w:pStyle w:val="ListParagraph"/>
+        <w:numPr>
+          <w:ilvl w:val="1"/>
+          <w:numId w:val="1"/>
+        </w:numPr>
+        <w:rPr>
+          <w:lang w:val="en-US"/>
+        </w:rPr>
+      </w:pPr>
+      <w:proofErr w:type="spellStart"/>
+      <w:r>
+        <w:rPr>
+          <w:lang w:val="en-US"/>
+        </w:rPr>
+        <w:t>VLMo</w:t>
+      </w:r>
+      <w:proofErr w:type="spellEnd"/>
+      <w:r>
+        <w:rPr>
+          <w:lang w:val="en-US"/>
+        </w:rPr>
+        <w:t xml:space="preserve"> (They do not have any task where they mask</w:t>
+      </w:r>
+      <w:r>
+        <w:rPr>
+          <w:lang w:val="en-US"/>
+        </w:rPr>
+        <w:t xml:space="preserve"> parts of the image, why?)</w:t>
+      </w:r>
+    </w:p>
+    <w:p>
+      <w:pPr>
+        <w:pStyle w:val="ListParagraph"/>
+        <w:numPr>
+          <w:ilvl w:val="1"/>
+          <w:numId w:val="1"/>
+        </w:numPr>
+        <w:rPr>
+          <w:lang w:val="en-US"/>
+        </w:rPr>
+      </w:pPr>
+      <w:r>
+        <w:rPr>
+          <w:lang w:val="en-US"/>
+        </w:rPr>
+        <w:t>BEIT</w:t>
+      </w:r>
+    </w:p>
+    <w:p>
+      <w:pPr>
+        <w:pStyle w:val="ListParagraph"/>
+        <w:numPr>
+          <w:ilvl w:val="1"/>
+          <w:numId w:val="1"/>
+        </w:numPr>
+        <w:rPr>
+          <w:lang w:val="en-US"/>
+        </w:rPr>
+      </w:pPr>
+      <w:r>
+        <w:rPr>
+          <w:lang w:val="en-US"/>
+        </w:rPr>
+        <w:t>FLAVA</w:t>
+      </w:r>
+    </w:p>
+    <w:p>
+      <w:pPr>
+        <w:pStyle w:val="ListParagraph"/>
+        <w:numPr>
+          <w:ilvl w:val="0"/>
+          <w:numId w:val="1"/>
+        </w:numPr>
+        <w:rPr>
+          <w:lang w:val="de-DE"/>
+        </w:rPr>
+      </w:pPr>
+      <w:proofErr w:type="spellStart"/>
+      <w:r>
+        <w:rPr>
+          <w:lang w:val="de-DE"/>
+        </w:rPr>
+        <w:t>Methodology</w:t>
+      </w:r>
+      <w:proofErr w:type="spellEnd"/>
+    </w:p>
+    <w:p>
+      <w:pPr>
+        <w:pStyle w:val="ListParagraph"/>
+        <w:numPr>
+          <w:ilvl w:val="1"/>
+          <w:numId w:val="1"/>
+        </w:numPr>
+        <w:rPr>
+          <w:lang w:val="en-US"/>
+        </w:rPr>
+      </w:pPr>
+      <w:r>
+        <w:rPr>
+          <w:lang w:val="en-US"/>
+        </w:rPr>
+        <w:t>Comparing models (compare with kn</w:t>
+      </w:r>
+      <w:r>
+        <w:rPr>
+          <w:lang w:val="en-US"/>
+        </w:rPr>
+        <w:t xml:space="preserve">own models, and with single-modal models of the same </w:t>
+      </w:r>
+      <w:proofErr w:type="spellStart"/>
+      <w:r>
+        <w:rPr>
+          <w:lang w:val="en-US"/>
+        </w:rPr>
+        <w:t>size+architecture</w:t>
+      </w:r>
+      <w:proofErr w:type="spellEnd"/>
+      <w:r>
+        <w:rPr>
+          <w:lang w:val="en-US"/>
+        </w:rPr>
+        <w:t>)</w:t>
+      </w:r>
+    </w:p>
+    <w:p>
+      <w:pPr>
+        <w:pStyle w:val="ListParagraph"/>
+        <w:numPr>
+          <w:ilvl w:val="1"/>
+          <w:numId w:val="1"/>
+        </w:numPr>
+        <w:rPr>
+          <w:lang w:val="en-US"/>
+        </w:rPr>
+      </w:pPr>
+      <w:r>
+        <w:rPr>
+          <w:lang w:val="en-US"/>
+        </w:rPr>
+        <w:t xml:space="preserve">Datasets </w:t>
+      </w:r>
+      <w:proofErr w:type="gramStart"/>
+      <w:r>
+        <w:rPr>
+          <w:lang w:val="en-US"/>
+        </w:rPr>
+        <w:t>used</w:t>
+      </w:r>
+      <w:proofErr w:type="gramEnd"/>
+    </w:p>
+    <w:p>
+      <w:pPr>
+        <w:pStyle w:val="ListParagraph"/>
+        <w:numPr>
+          <w:ilvl w:val="1"/>
+          <w:numId w:val="1"/>
+        </w:numPr>
+        <w:rPr>
+          <w:lang w:val="en-US"/>
+        </w:rPr>
+      </w:pPr>
+      <w:r>
+        <w:rPr>
+          <w:lang w:val="en-US"/>
+        </w:rPr>
+        <w:t>Metrics (Benchmarks)</w:t>
+      </w:r>
+    </w:p>
+    <w:p>
+      <w:pPr>
+        <w:pStyle w:val="ListParagraph"/>
+        <w:numPr>
+          <w:ilvl w:val="0"/>
+          <w:numId w:val="1"/>
+        </w:numPr>
+        <w:rPr>
+          <w:lang w:val="de-DE"/>
+        </w:rPr>
+      </w:pPr>
+      <w:proofErr w:type="spellStart"/>
+      <w:r>
+        <w:rPr>
+          <w:lang w:val="de-DE"/>
+        </w:rPr>
+        <w:t>Resarch</w:t>
+      </w:r>
+      <w:proofErr w:type="spellEnd"/>
+      <w:r>
+        <w:rPr>
+          <w:lang w:val="de-DE"/>
+        </w:rPr>
+        <w:t>/Experiments</w:t>
+      </w:r>
+    </w:p>
+    <w:p>
+      <w:pPr>
+        <w:pStyle w:val="ListParagraph"/>
+        <w:numPr>
+          <w:ilvl w:val="1"/>
+          <w:numId w:val="1"/>
+        </w:numPr>
+        <w:rPr>
+          <w:lang w:val="en-US"/>
+        </w:rPr>
+      </w:pPr>
+      <w:r>
+        <w:rPr>
+          <w:lang w:val="en-US"/>
+        </w:rPr>
+        <w:t>Choosing the right architecture (pro</w:t>
+      </w:r>
+      <w:r>
+        <w:rPr>
+          <w:lang w:val="en-US"/>
+        </w:rPr>
+        <w:t xml:space="preserve">b. </w:t>
+      </w:r>
+      <w:proofErr w:type="spellStart"/>
+      <w:r>
+        <w:rPr>
+          <w:lang w:val="en-US"/>
+        </w:rPr>
+        <w:t>ViT</w:t>
+      </w:r>
+      <w:proofErr w:type="spellEnd"/>
+      <w:r>
+        <w:rPr>
+          <w:lang w:val="en-US"/>
+        </w:rPr>
+        <w:t>)</w:t>
+      </w:r>
+    </w:p>
+    <w:p>
+      <w:pPr>
+        <w:pStyle w:val="ListParagraph"/>
+        <w:numPr>
+          <w:ilvl w:val="1"/>
+          <w:numId w:val="1"/>
+        </w:numPr>
+        <w:rPr>
+          <w:lang w:val="en-US"/>
+        </w:rPr>
+      </w:pPr>
+      <w:r>
+        <w:rPr>
+          <w:lang w:val="en-US"/>
+        </w:rPr>
+        <w:t xml:space="preserve">Teacher-Student </w:t>
+      </w:r>
+      <w:proofErr w:type="spellStart"/>
+      <w:r>
+        <w:rPr>
+          <w:lang w:val="en-US"/>
+        </w:rPr>
+        <w:t>ViT</w:t>
+      </w:r>
+      <w:proofErr w:type="spellEnd"/>
+    </w:p>
+    <w:p>
+      <w:pPr>
+        <w:pStyle w:val="ListParagraph"/>
+        <w:numPr>
+          <w:ilvl w:val="1"/>
+          <w:numId w:val="1"/>
+        </w:numPr>
+        <w:rPr>
+          <w:lang w:val="en-US"/>
+        </w:rPr>
+      </w:pPr>
+      <w:proofErr w:type="spellStart"/>
+      <w:r>
+        <w:rPr>
+          <w:lang w:val="en-US"/>
+        </w:rPr>
+        <w:t>ViT</w:t>
+      </w:r>
+      <w:proofErr w:type="spellEnd"/>
+      <w:r>
+        <w:rPr>
+          <w:lang w:val="en-US"/>
+        </w:rPr>
+        <w:t xml:space="preserve"> Autoencoder</w:t>
+      </w:r>
+    </w:p>
+    <w:p>
+      <w:pPr>
+        <w:pStyle w:val="ListParagraph"/>
+        <w:numPr>
+          <w:ilvl w:val="1"/>
+          <w:numId w:val="1"/>
+        </w:numPr>
+        <w:rPr>
+          <w:lang w:val="en-US"/>
+        </w:rPr>
+      </w:pPr>
+      <w:r>
+        <w:rPr>
+          <w:lang w:val="en-US"/>
+        </w:rPr>
+        <w:t>Order of training examples (vision/text/speech first, or mixed from beginning</w:t>
+      </w:r>
+      <w:r>
+        <w:rPr>
+          <w:lang w:val="en-US"/>
+        </w:rPr>
+        <w:t>?</w:t>
+      </w:r>
+      <w:r>
+        <w:rPr>
+          <w:lang w:val="en-US"/>
+        </w:rPr>
+        <w:t>)</w:t>
+      </w:r>
+    </w:p>
+    <w:p>
+      <w:pPr>
+        <w:pStyle w:val="ListParagraph"/>
+        <w:numPr>
+          <w:ilvl w:val="1"/>
+          <w:numId w:val="1"/>
+        </w:numPr>
+        <w:rPr>
+          <w:lang w:val="de-DE"/>
+        </w:rPr>
+      </w:pPr>
+      <w:r>
+        <w:rPr>
+          <w:lang w:val="de-DE"/>
+        </w:rPr>
+        <w:t xml:space="preserve">Analysis </w:t>
+      </w:r>
+      <w:proofErr w:type="spellStart"/>
+      <w:r>
+        <w:rPr>
+          <w:lang w:val="de-DE"/>
+        </w:rPr>
+        <w:t>of</w:t>
+      </w:r>
+      <w:proofErr w:type="spellEnd"/>
+      <w:r>
+        <w:rPr>
+          <w:lang w:val="de-DE"/>
+        </w:rPr>
+        <w:t>/</w:t>
+      </w:r>
+      <w:proofErr w:type="spellStart"/>
+      <w:r>
+        <w:rPr>
+          <w:lang w:val="de-DE"/>
+        </w:rPr>
+        <w:t>Avioding</w:t>
+      </w:r>
+      <w:proofErr w:type="spellEnd"/>
+      <w:r>
+        <w:rPr>
+          <w:lang w:val="de-DE"/>
+        </w:rPr>
+        <w:t xml:space="preserve"> </w:t>
+      </w:r>
+      <w:proofErr w:type="spellStart"/>
+      <w:r>
+        <w:rPr>
+          <w:lang w:val="de-DE"/>
+        </w:rPr>
+        <w:t>Collapse</w:t>
+      </w:r>
+      <w:proofErr w:type="spellEnd"/>
+    </w:p>
+    <w:p>
+      <w:pPr>
+        <w:pStyle w:val="ListParagraph"/>
+        <w:numPr>
+          <w:ilvl w:val="1"/>
+          <w:numId w:val="1"/>
+        </w:numPr>
+        <w:rPr>
+          <w:lang w:val="en-US"/>
+        </w:rPr>
+      </w:pPr>
+      <w:r>
+        <w:rPr>
+          <w:lang w:val="en-US"/>
+        </w:rPr>
+        <w:t xml:space="preserve">Study on different </w:t>
+      </w:r>
+      <w:r>
+        <w:rPr>
+          <w:lang w:val="en-US"/>
+        </w:rPr>
+        <w:t>training tasks (</w:t>
+      </w:r>
+      <w:r>
+        <w:rPr>
+          <w:lang w:val="en-US"/>
+        </w:rPr>
+        <w:t>Loss-functions</w:t>
+      </w:r>
+      <w:r>
+        <w:rPr>
+          <w:lang w:val="en-US"/>
+        </w:rPr>
+        <w:t>)</w:t>
+      </w:r>
+    </w:p>
+    <w:p>
+      <w:pPr>
+        <w:pStyle w:val="ListParagraph"/>
+        <w:numPr>
+          <w:ilvl w:val="1"/>
+          <w:numId w:val="1"/>
+        </w:numPr>
+        <w:rPr>
+          <w:lang w:val="en-US"/>
+        </w:rPr>
+      </w:pPr>
+      <w:r>
+        <w:rPr>
+          <w:lang w:val="en-US"/>
+        </w:rPr>
+        <w:t>Performance after fine-tuning</w:t>
+      </w:r>
+      <w:r>
+        <w:rPr>
+          <w:lang w:val="en-US"/>
+        </w:rPr>
+        <w:t xml:space="preserve"> (benchmarking to compare with e.g. </w:t>
+      </w:r>
+      <w:proofErr w:type="gramStart"/>
+      <w:r>
+        <w:rPr>
+          <w:lang w:val="en-US"/>
+        </w:rPr>
+        <w:t>efficient-net</w:t>
+      </w:r>
+      <w:proofErr w:type="gramEnd"/>
+      <w:r>
+        <w:rPr>
+          <w:lang w:val="en-US"/>
+        </w:rPr>
+        <w:t>?)</w:t>
+      </w:r>
+    </w:p>
+    <w:p>
+      <w:pPr>
+        <w:pStyle w:val="ListParagraph"/>
+        <w:numPr>
+          <w:ilvl w:val="1"/>
+          <w:numId w:val="1"/>
+        </w:numPr>
+        <w:rPr>
+          <w:lang w:val="en-US"/>
+        </w:rPr>
+      </w:pPr>
+      <w:proofErr w:type="spellStart"/>
+      <w:r>
+        <w:rPr>
+          <w:lang w:val="en-US"/>
+        </w:rPr>
+        <w:t>Uncurated</w:t>
+      </w:r>
+      <w:proofErr w:type="spellEnd"/>
+      <w:r>
+        <w:rPr>
+          <w:lang w:val="en-US"/>
+        </w:rPr>
+        <w:t xml:space="preserve"> vs. curated dataset</w:t>
+      </w:r>
+    </w:p>
+    <w:p>
+      <w:pPr>
+        <w:pStyle w:val="ListParagraph"/>
+        <w:numPr>
+          <w:ilvl w:val="1"/>
+          <w:numId w:val="1"/>
+        </w:numPr>
+        <w:rPr>
+          <w:lang w:val="en-US"/>
+        </w:rPr>
+      </w:pPr>
+      <w:r>
+        <w:rPr>
+          <w:lang w:val="en-US"/>
+        </w:rPr>
+        <w:t xml:space="preserve">Effect of different </w:t>
+      </w:r>
+      <w:r>
+        <w:rPr>
+          <w:lang w:val="en-US"/>
+        </w:rPr>
+        <w:t>Masking and data augmentation</w:t>
+      </w:r>
+    </w:p>
+    <w:p>
+      <w:pPr>
+        <w:pStyle w:val="ListParagraph"/>
+        <w:numPr>
+          <w:ilvl w:val="1"/>
+          <w:numId w:val="1"/>
+        </w:numPr>
+        <w:rPr>
+          <w:lang w:val="en-US"/>
+        </w:rPr>
+      </w:pPr>
+      <w:r>
+        <w:rPr>
+          <w:lang w:val="en-US"/>
+        </w:rPr>
+        <w:t>Only multi-modal examples vs. multi-modal and single-modal examples</w:t>
+      </w:r>
+    </w:p>
+    <w:p>
+      <w:pPr>
+        <w:pStyle w:val="ListParagraph"/>
+        <w:numPr>
+          <w:ilvl w:val="1"/>
+          <w:numId w:val="1"/>
+        </w:numPr>
+        <w:rPr>
+          <w:lang w:val="en-US"/>
+        </w:rPr>
+      </w:pPr>
+      <w:r>
+        <w:rPr>
+          <w:lang w:val="en-US"/>
+        </w:rPr>
+        <w:t>Single task vs. multi-task (</w:t>
+      </w:r>
+      <w:proofErr w:type="spellStart"/>
+      <w:r>
+        <w:rPr>
+          <w:lang w:val="en-US"/>
+        </w:rPr>
+        <w:t>VLMo</w:t>
+      </w:r>
+      <w:proofErr w:type="spellEnd"/>
+      <w:r>
+        <w:rPr>
+          <w:lang w:val="en-US"/>
+        </w:rPr>
+        <w:t>)</w:t>
+      </w:r>
+    </w:p>
+    <w:p>
+      <w:pPr>
+        <w:pStyle w:val="ListParagraph"/>
+        <w:numPr>
+          <w:ilvl w:val="0"/>
+          <w:numId w:val="1"/>
+        </w:numPr>
+        <w:rPr>
+          <w:lang w:val="en-US"/>
+        </w:rPr>
+      </w:pPr>
+      <w:r>
+        <w:rPr>
+          <w:lang w:val="en-US"/>
+        </w:rPr>
         <w:lastRenderedPageBreak/>
-        <w:t>Pre-training tasks</w:t>
-      </w:r>
-      <w:r>
-        <w:rPr>
-          <w:lang w:val="en-US"/>
-        </w:rPr>
-        <w:t xml:space="preserve"> and requirements (</w:t>
-      </w:r>
-      <w:proofErr w:type="spellStart"/>
-      <w:r>
-        <w:rPr>
-          <w:lang w:val="en-US"/>
-        </w:rPr>
-        <w:t>Stichwort</w:t>
-      </w:r>
-      <w:proofErr w:type="spellEnd"/>
-      <w:r>
-        <w:rPr>
-          <w:lang w:val="en-US"/>
-        </w:rPr>
-        <w:t xml:space="preserve"> </w:t>
-      </w:r>
-      <w:proofErr w:type="spellStart"/>
-      <w:r>
-        <w:rPr>
-          <w:lang w:val="en-US"/>
-        </w:rPr>
-        <w:t>uncurated</w:t>
-      </w:r>
-      <w:proofErr w:type="spellEnd"/>
-      <w:r>
-        <w:rPr>
-          <w:lang w:val="en-US"/>
-        </w:rPr>
-        <w:t>/</w:t>
-      </w:r>
-      <w:proofErr w:type="gramStart"/>
-      <w:r>
-        <w:rPr>
-          <w:lang w:val="en-US"/>
-        </w:rPr>
-        <w:t>curated(</w:t>
-      </w:r>
-      <w:proofErr w:type="gramEnd"/>
-      <w:r>
-        <w:rPr>
-          <w:lang w:val="en-US"/>
-        </w:rPr>
-        <w:t>human annotated)</w:t>
-      </w:r>
-    </w:p>
-    <w:p>
-      <w:pPr>
-        <w:pStyle w:val="ListParagraph"/>
-        <w:numPr>
-          <w:ilvl w:val="1"/>
-          <w:numId w:val="1"/>
-        </w:numPr>
-        <w:rPr>
-          <w:lang w:val="en-US"/>
-        </w:rPr>
-      </w:pPr>
-      <w:r>
-        <w:rPr>
-          <w:lang w:val="en-US"/>
-        </w:rPr>
-        <w:t>Data2Vec</w:t>
-      </w:r>
-    </w:p>
-    <w:p>
-      <w:pPr>
-        <w:pStyle w:val="ListParagraph"/>
-        <w:numPr>
-          <w:ilvl w:val="1"/>
-          <w:numId w:val="1"/>
-        </w:numPr>
-        <w:rPr>
-          <w:lang w:val="en-US"/>
-        </w:rPr>
-      </w:pPr>
-      <w:proofErr w:type="spellStart"/>
-      <w:r>
-        <w:rPr>
-          <w:lang w:val="en-US"/>
-        </w:rPr>
-        <w:t>VLMo</w:t>
-      </w:r>
-      <w:proofErr w:type="spellEnd"/>
-      <w:r>
-        <w:rPr>
-          <w:lang w:val="en-US"/>
-        </w:rPr>
-        <w:t xml:space="preserve"> (They do not have any task where they mask</w:t>
-      </w:r>
-      <w:r>
-        <w:rPr>
-          <w:lang w:val="en-US"/>
-        </w:rPr>
-        <w:t xml:space="preserve"> parts of the image, why?)</w:t>
-      </w:r>
-    </w:p>
-    <w:p>
-      <w:pPr>
-        <w:pStyle w:val="ListParagraph"/>
-        <w:numPr>
-          <w:ilvl w:val="1"/>
-          <w:numId w:val="1"/>
-        </w:numPr>
-        <w:rPr>
-          <w:lang w:val="en-US"/>
-        </w:rPr>
-      </w:pPr>
-      <w:r>
-        <w:rPr>
-          <w:lang w:val="en-US"/>
-        </w:rPr>
-        <w:t>BEIT</w:t>
-      </w:r>
-    </w:p>
-    <w:p>
-      <w:pPr>
-        <w:pStyle w:val="ListParagraph"/>
-        <w:numPr>
-          <w:ilvl w:val="1"/>
-          <w:numId w:val="1"/>
-        </w:numPr>
-        <w:rPr>
-          <w:lang w:val="en-US"/>
-        </w:rPr>
-      </w:pPr>
-      <w:r>
-        <w:rPr>
-          <w:lang w:val="en-US"/>
-        </w:rPr>
-        <w:t>FLAVA</w:t>
-      </w:r>
-    </w:p>
-    <w:p>
-      <w:pPr>
-        <w:pStyle w:val="ListParagraph"/>
-        <w:numPr>
-          <w:ilvl w:val="0"/>
-          <w:numId w:val="1"/>
-        </w:numPr>
-        <w:rPr>
-          <w:lang w:val="de-DE"/>
-        </w:rPr>
-      </w:pPr>
-      <w:proofErr w:type="spellStart"/>
-      <w:r>
-        <w:rPr>
-          <w:lang w:val="de-DE"/>
-        </w:rPr>
-        <w:t>Methodology</w:t>
-      </w:r>
-      <w:proofErr w:type="spellEnd"/>
-    </w:p>
-    <w:p>
-      <w:pPr>
-        <w:pStyle w:val="ListParagraph"/>
-        <w:numPr>
-          <w:ilvl w:val="1"/>
-          <w:numId w:val="1"/>
-        </w:numPr>
-        <w:rPr>
-          <w:lang w:val="en-US"/>
-        </w:rPr>
-      </w:pPr>
-      <w:r>
-        <w:rPr>
-          <w:lang w:val="en-US"/>
-        </w:rPr>
-        <w:t>Comparing models (compare with kn</w:t>
-      </w:r>
-      <w:r>
-        <w:rPr>
-          <w:lang w:val="en-US"/>
-        </w:rPr>
-        <w:t xml:space="preserve">own models, and with single-modal models of the same </w:t>
-      </w:r>
-      <w:proofErr w:type="spellStart"/>
-      <w:r>
-        <w:rPr>
-          <w:lang w:val="en-US"/>
-        </w:rPr>
-        <w:t>size+architecture</w:t>
-      </w:r>
-      <w:proofErr w:type="spellEnd"/>
-      <w:r>
-        <w:rPr>
-          <w:lang w:val="en-US"/>
-        </w:rPr>
-        <w:t>)</w:t>
-      </w:r>
-    </w:p>
-    <w:p>
-      <w:pPr>
-        <w:pStyle w:val="ListParagraph"/>
-        <w:numPr>
-          <w:ilvl w:val="1"/>
-          <w:numId w:val="1"/>
-        </w:numPr>
-        <w:rPr>
-          <w:lang w:val="en-US"/>
-        </w:rPr>
-      </w:pPr>
-      <w:r>
-        <w:rPr>
-          <w:lang w:val="en-US"/>
-        </w:rPr>
-        <w:t xml:space="preserve">Datasets </w:t>
-      </w:r>
-      <w:proofErr w:type="gramStart"/>
-      <w:r>
-        <w:rPr>
-          <w:lang w:val="en-US"/>
-        </w:rPr>
-        <w:t>used</w:t>
-      </w:r>
-      <w:proofErr w:type="gramEnd"/>
-    </w:p>
-    <w:p>
-      <w:pPr>
-        <w:pStyle w:val="ListParagraph"/>
-        <w:numPr>
-          <w:ilvl w:val="1"/>
-          <w:numId w:val="1"/>
-        </w:numPr>
-        <w:rPr>
-          <w:lang w:val="en-US"/>
-        </w:rPr>
-      </w:pPr>
-      <w:r>
-        <w:rPr>
-          <w:lang w:val="en-US"/>
-        </w:rPr>
-        <w:t>Metrics (Benchmarks)</w:t>
-      </w:r>
-    </w:p>
-    <w:p>
-      <w:pPr>
-        <w:pStyle w:val="ListParagraph"/>
-        <w:numPr>
-          <w:ilvl w:val="0"/>
-          <w:numId w:val="1"/>
-        </w:numPr>
-        <w:rPr>
-          <w:lang w:val="de-DE"/>
-        </w:rPr>
-      </w:pPr>
-      <w:proofErr w:type="spellStart"/>
-      <w:r>
-        <w:rPr>
-          <w:lang w:val="de-DE"/>
-        </w:rPr>
-        <w:t>Resarch</w:t>
-      </w:r>
-      <w:proofErr w:type="spellEnd"/>
-      <w:r>
-        <w:rPr>
-          <w:lang w:val="de-DE"/>
-        </w:rPr>
-        <w:t>/Experiments</w:t>
-      </w:r>
-    </w:p>
-    <w:p>
-      <w:pPr>
-        <w:pStyle w:val="ListParagraph"/>
-        <w:numPr>
-          <w:ilvl w:val="1"/>
-          <w:numId w:val="1"/>
-        </w:numPr>
-        <w:rPr>
-          <w:lang w:val="en-US"/>
-        </w:rPr>
-      </w:pPr>
-      <w:r>
-        <w:rPr>
-          <w:lang w:val="en-US"/>
-        </w:rPr>
-        <w:t>Choosing the right architecture (pro</w:t>
-      </w:r>
-      <w:r>
-        <w:rPr>
-          <w:lang w:val="en-US"/>
-        </w:rPr>
-        <w:t xml:space="preserve">b. </w:t>
-      </w:r>
-      <w:proofErr w:type="spellStart"/>
-      <w:r>
-        <w:rPr>
-          <w:lang w:val="en-US"/>
-        </w:rPr>
-        <w:t>ViT</w:t>
-      </w:r>
-      <w:proofErr w:type="spellEnd"/>
-      <w:r>
-        <w:rPr>
-          <w:lang w:val="en-US"/>
-        </w:rPr>
-        <w:t>)</w:t>
-      </w:r>
-    </w:p>
-    <w:p>
-      <w:pPr>
-        <w:pStyle w:val="ListParagraph"/>
-        <w:numPr>
-          <w:ilvl w:val="1"/>
-          <w:numId w:val="1"/>
-        </w:numPr>
-        <w:rPr>
-          <w:lang w:val="en-US"/>
-        </w:rPr>
-      </w:pPr>
-      <w:r>
-        <w:rPr>
-          <w:lang w:val="en-US"/>
-        </w:rPr>
-        <w:t xml:space="preserve">Teacher-Student </w:t>
-      </w:r>
-      <w:proofErr w:type="spellStart"/>
-      <w:r>
-        <w:rPr>
-          <w:lang w:val="en-US"/>
-        </w:rPr>
-        <w:t>ViT</w:t>
-      </w:r>
-      <w:proofErr w:type="spellEnd"/>
-    </w:p>
-    <w:p>
-      <w:pPr>
-        <w:pStyle w:val="ListParagraph"/>
-        <w:numPr>
-          <w:ilvl w:val="1"/>
-          <w:numId w:val="1"/>
-        </w:numPr>
-        <w:rPr>
-          <w:lang w:val="en-US"/>
-        </w:rPr>
-      </w:pPr>
-      <w:proofErr w:type="spellStart"/>
-      <w:r>
-        <w:rPr>
-          <w:lang w:val="en-US"/>
-        </w:rPr>
-        <w:t>ViT</w:t>
-      </w:r>
-      <w:proofErr w:type="spellEnd"/>
-      <w:r>
-        <w:rPr>
-          <w:lang w:val="en-US"/>
-        </w:rPr>
-        <w:t xml:space="preserve"> Autoencoder</w:t>
-      </w:r>
-    </w:p>
-    <w:p>
-      <w:pPr>
-        <w:pStyle w:val="ListParagraph"/>
-        <w:numPr>
-          <w:ilvl w:val="1"/>
-          <w:numId w:val="1"/>
-        </w:numPr>
-        <w:rPr>
-          <w:lang w:val="en-US"/>
-        </w:rPr>
-      </w:pPr>
-      <w:r>
-        <w:rPr>
-          <w:lang w:val="en-US"/>
-        </w:rPr>
-        <w:t>Order of training examples (vision/text/speech first, or mixed from beginning</w:t>
-      </w:r>
-      <w:r>
-        <w:rPr>
-          <w:lang w:val="en-US"/>
-        </w:rPr>
-        <w:t>?</w:t>
-      </w:r>
-      <w:r>
-        <w:rPr>
-          <w:lang w:val="en-US"/>
-        </w:rPr>
-        <w:t>)</w:t>
-      </w:r>
-    </w:p>
-    <w:p>
-      <w:pPr>
-        <w:pStyle w:val="ListParagraph"/>
-        <w:numPr>
-          <w:ilvl w:val="1"/>
-          <w:numId w:val="1"/>
-        </w:numPr>
-        <w:rPr>
-          <w:lang w:val="de-DE"/>
-        </w:rPr>
-      </w:pPr>
-      <w:r>
-        <w:rPr>
-          <w:lang w:val="de-DE"/>
-        </w:rPr>
-        <w:t xml:space="preserve">Analysis </w:t>
-      </w:r>
-      <w:proofErr w:type="spellStart"/>
-      <w:r>
-        <w:rPr>
-          <w:lang w:val="de-DE"/>
-        </w:rPr>
-        <w:t>of</w:t>
-      </w:r>
-      <w:proofErr w:type="spellEnd"/>
-      <w:r>
-        <w:rPr>
-          <w:lang w:val="de-DE"/>
-        </w:rPr>
-        <w:t>/</w:t>
-      </w:r>
-      <w:proofErr w:type="spellStart"/>
-      <w:r>
-        <w:rPr>
-          <w:lang w:val="de-DE"/>
-        </w:rPr>
-        <w:t>Avioding</w:t>
-      </w:r>
-      <w:proofErr w:type="spellEnd"/>
-      <w:r>
-        <w:rPr>
-          <w:lang w:val="de-DE"/>
-        </w:rPr>
-        <w:t xml:space="preserve"> </w:t>
-      </w:r>
-      <w:proofErr w:type="spellStart"/>
-      <w:r>
-        <w:rPr>
-          <w:lang w:val="de-DE"/>
-        </w:rPr>
-        <w:t>Collapse</w:t>
-      </w:r>
-      <w:proofErr w:type="spellEnd"/>
-    </w:p>
-    <w:p>
-      <w:pPr>
-        <w:pStyle w:val="ListParagraph"/>
-        <w:numPr>
-          <w:ilvl w:val="1"/>
-          <w:numId w:val="1"/>
-        </w:numPr>
-        <w:rPr>
-          <w:lang w:val="en-US"/>
-        </w:rPr>
-      </w:pPr>
-      <w:r>
-        <w:rPr>
-          <w:lang w:val="en-US"/>
-        </w:rPr>
-        <w:t xml:space="preserve">Study on different </w:t>
-      </w:r>
-      <w:r>
-        <w:rPr>
-          <w:lang w:val="en-US"/>
-        </w:rPr>
-        <w:t>training tasks (</w:t>
-      </w:r>
-      <w:r>
-        <w:rPr>
-          <w:lang w:val="en-US"/>
-        </w:rPr>
-        <w:t>Loss-functions</w:t>
-      </w:r>
-      <w:r>
-        <w:rPr>
-          <w:lang w:val="en-US"/>
-        </w:rPr>
-        <w:t>)</w:t>
-      </w:r>
-    </w:p>
-    <w:p>
-      <w:pPr>
-        <w:pStyle w:val="ListParagraph"/>
-        <w:numPr>
-          <w:ilvl w:val="1"/>
-          <w:numId w:val="1"/>
-        </w:numPr>
-        <w:rPr>
-          <w:lang w:val="en-US"/>
-        </w:rPr>
-      </w:pPr>
-      <w:r>
-        <w:rPr>
-          <w:lang w:val="en-US"/>
-        </w:rPr>
-        <w:t>Performance after fine-tuning</w:t>
-      </w:r>
-      <w:r>
-        <w:rPr>
-          <w:lang w:val="en-US"/>
-        </w:rPr>
-        <w:t xml:space="preserve"> (benchmarking to compare with e.g. </w:t>
-      </w:r>
-      <w:proofErr w:type="gramStart"/>
-      <w:r>
-        <w:rPr>
-          <w:lang w:val="en-US"/>
-        </w:rPr>
-        <w:t>efficient-net</w:t>
-      </w:r>
-      <w:proofErr w:type="gramEnd"/>
-      <w:r>
-        <w:rPr>
-          <w:lang w:val="en-US"/>
-        </w:rPr>
-        <w:t>?)</w:t>
-      </w:r>
-    </w:p>
-    <w:p>
-      <w:pPr>
-        <w:pStyle w:val="ListParagraph"/>
-        <w:numPr>
-          <w:ilvl w:val="1"/>
-          <w:numId w:val="1"/>
-        </w:numPr>
-        <w:rPr>
-          <w:lang w:val="en-US"/>
-        </w:rPr>
-      </w:pPr>
-      <w:proofErr w:type="spellStart"/>
-      <w:r>
-        <w:rPr>
-          <w:lang w:val="en-US"/>
-        </w:rPr>
-        <w:t>Uncurated</w:t>
-      </w:r>
-      <w:proofErr w:type="spellEnd"/>
-      <w:r>
-        <w:rPr>
-          <w:lang w:val="en-US"/>
-        </w:rPr>
-        <w:t xml:space="preserve"> vs. curated dataset</w:t>
-      </w:r>
-    </w:p>
-    <w:p>
-      <w:pPr>
-        <w:pStyle w:val="ListParagraph"/>
-        <w:numPr>
-          <w:ilvl w:val="1"/>
-          <w:numId w:val="1"/>
-        </w:numPr>
-        <w:rPr>
-          <w:lang w:val="en-US"/>
-        </w:rPr>
-      </w:pPr>
-      <w:r>
-        <w:rPr>
-          <w:lang w:val="en-US"/>
-        </w:rPr>
-        <w:t xml:space="preserve">Effect of different </w:t>
-      </w:r>
-      <w:r>
-        <w:rPr>
-          <w:lang w:val="en-US"/>
-        </w:rPr>
-        <w:t>Masking and data augmentation</w:t>
-      </w:r>
-    </w:p>
-    <w:p>
-      <w:pPr>
-        <w:pStyle w:val="ListParagraph"/>
-        <w:numPr>
-          <w:ilvl w:val="1"/>
-          <w:numId w:val="1"/>
-        </w:numPr>
-        <w:rPr>
-          <w:lang w:val="en-US"/>
-        </w:rPr>
-      </w:pPr>
-      <w:r>
-        <w:rPr>
-          <w:lang w:val="en-US"/>
-        </w:rPr>
-        <w:t>Only multi-modal examples vs. multi-modal and single-modal examples</w:t>
-      </w:r>
-    </w:p>
-    <w:p>
-      <w:pPr>
-        <w:pStyle w:val="ListParagraph"/>
-        <w:numPr>
-          <w:ilvl w:val="1"/>
-          <w:numId w:val="1"/>
-        </w:numPr>
-        <w:rPr>
-          <w:lang w:val="en-US"/>
-        </w:rPr>
-      </w:pPr>
-      <w:r>
-        <w:rPr>
-          <w:lang w:val="en-US"/>
-        </w:rPr>
-        <w:t>Single task vs. multi-task (</w:t>
-      </w:r>
-      <w:proofErr w:type="spellStart"/>
-      <w:r>
-        <w:rPr>
-          <w:lang w:val="en-US"/>
-        </w:rPr>
-        <w:t>VLMo</w:t>
-      </w:r>
-      <w:proofErr w:type="spellEnd"/>
-      <w:r>
-        <w:rPr>
-          <w:lang w:val="en-US"/>
-        </w:rPr>
-        <w:t>)</w:t>
-      </w:r>
-    </w:p>
-    <w:p>
-      <w:pPr>
-        <w:pStyle w:val="ListParagraph"/>
-        <w:numPr>
-          <w:ilvl w:val="0"/>
-          <w:numId w:val="1"/>
-        </w:numPr>
-        <w:rPr>
-          <w:lang w:val="en-US"/>
-        </w:rPr>
-      </w:pPr>
-      <w:r>
-        <w:rPr>
-          <w:lang w:val="en-US"/>
-        </w:rPr>
         <w:t xml:space="preserve">Analysis and resulting behavior (What can </w:t>
       </w:r>
       <w:r>
@@ -1817,7 +2028,6 @@
         <w:rPr>
           <w:lang w:val="en-US"/>
         </w:rPr>
-        <w:lastRenderedPageBreak/>
         <w:t>Visualize!</w:t>
       </w:r>
     </w:p>
@@ -2840,6 +3050,23 @@
       <w:shd w:val="clear" w:color="auto" w:fill="E1DFDD"/>
     </w:rPr>
   </w:style>
+  <w:style w:type="paragraph" w:styleId="NormalWeb">
+    <w:name w:val="Normal (Web)"/>
+    <w:basedOn w:val="Normal"/>
+    <w:uiPriority w:val="99"/>
+    <w:semiHidden/>
+    <w:unhideWhenUsed/>
+    <w:rsid w:val="00222DBE"/>
+    <w:pPr>
+      <w:spacing w:before="100" w:beforeAutospacing="1" w:after="100" w:afterAutospacing="1"/>
+    </w:pPr>
+    <w:rPr>
+      <w:rFonts w:ascii="Times New Roman" w:eastAsia="Times New Roman" w:hAnsi="Times New Roman" w:cs="Times New Roman"/>
+      <w:kern w:val="0"/>
+      <w:lang w:eastAsia="en-GB"/>
+      <w14:ligatures w14:val="none"/>
+    </w:rPr>
+  </w:style>
 </w:styles>
 </file>
 

</xml_diff>